<commit_message>
MM gnuplot ligne a retenir
</commit_message>
<xml_diff>
--- a/S6/multimedia/tp1/Multimedia TP 1.docx
+++ b/S6/multimedia/tp1/Multimedia TP 1.docx
@@ -15,6 +15,7 @@
       <w:r>
         <w:tab/>
       </w:r>
+      <w:proofErr w:type="spellStart"/>
       <w:r>
         <w:rPr>
           <w:sz w:val="40"/>
@@ -22,6 +23,7 @@
         </w:rPr>
         <w:t>Multimedia</w:t>
       </w:r>
+      <w:proofErr w:type="spellEnd"/>
       <w:r>
         <w:t xml:space="preserve"> </w:t>
       </w:r>
@@ -48,7 +50,15 @@
       </w:r>
       <w:proofErr w:type="gramEnd"/>
       <w:r>
-        <w:t xml:space="preserve"> ce qui est en dessous du seuil passe a 0 et au-dessus a 255</w:t>
+        <w:t xml:space="preserve"> ce qui est en dessous du seuil passe </w:t>
+      </w:r>
+      <w:proofErr w:type="spellStart"/>
+      <w:r>
+        <w:t>a</w:t>
+      </w:r>
+      <w:proofErr w:type="spellEnd"/>
+      <w:r>
+        <w:t xml:space="preserve"> 0 et au-dessus a 255</w:t>
       </w:r>
     </w:p>
     <w:p>
@@ -109,7 +119,15 @@
     </w:p>
     <w:p>
       <w:r>
-        <w:t>Test_couleur.cpp comme comme test_grey.cpp mais pour les couleurs</w:t>
+        <w:t xml:space="preserve">Test_couleur.cpp comme </w:t>
+      </w:r>
+      <w:proofErr w:type="spellStart"/>
+      <w:r>
+        <w:t>comme</w:t>
+      </w:r>
+      <w:proofErr w:type="spellEnd"/>
+      <w:r>
+        <w:t xml:space="preserve"> test_grey.cpp mais pour les couleurs</w:t>
       </w:r>
     </w:p>
     <w:p>
@@ -125,6 +143,9 @@
     <w:p/>
     <w:p>
       <w:r>
+        <w:rPr>
+          <w:noProof/>
+        </w:rPr>
         <w:drawing>
           <wp:inline distT="0" distB="0" distL="0" distR="0" wp14:anchorId="77626DBA" wp14:editId="161868E4">
             <wp:extent cx="3505689" cy="733527"/>
@@ -162,7 +183,84 @@
         </w:drawing>
       </w:r>
     </w:p>
-    <w:p/>
+    <w:p>
+      <w:r>
+        <w:drawing>
+          <wp:inline distT="0" distB="0" distL="0" distR="0" wp14:anchorId="13FBCCFE" wp14:editId="440C9F2E">
+            <wp:extent cx="5760720" cy="482600"/>
+            <wp:effectExtent l="0" t="0" r="0" b="0"/>
+            <wp:docPr id="975438119" name="Image 1"/>
+            <wp:cNvGraphicFramePr>
+              <a:graphicFrameLocks xmlns:a="http://schemas.openxmlformats.org/drawingml/2006/main" noChangeAspect="1"/>
+            </wp:cNvGraphicFramePr>
+            <a:graphic xmlns:a="http://schemas.openxmlformats.org/drawingml/2006/main">
+              <a:graphicData uri="http://schemas.openxmlformats.org/drawingml/2006/picture">
+                <pic:pic xmlns:pic="http://schemas.openxmlformats.org/drawingml/2006/picture">
+                  <pic:nvPicPr>
+                    <pic:cNvPr id="975438119" name=""/>
+                    <pic:cNvPicPr/>
+                  </pic:nvPicPr>
+                  <pic:blipFill>
+                    <a:blip r:embed="rId5"/>
+                    <a:stretch>
+                      <a:fillRect/>
+                    </a:stretch>
+                  </pic:blipFill>
+                  <pic:spPr>
+                    <a:xfrm>
+                      <a:off x="0" y="0"/>
+                      <a:ext cx="5760720" cy="482600"/>
+                    </a:xfrm>
+                    <a:prstGeom prst="rect">
+                      <a:avLst/>
+                    </a:prstGeom>
+                  </pic:spPr>
+                </pic:pic>
+              </a:graphicData>
+            </a:graphic>
+          </wp:inline>
+        </w:drawing>
+      </w:r>
+    </w:p>
+    <w:p>
+      <w:r>
+        <w:drawing>
+          <wp:inline distT="0" distB="0" distL="0" distR="0" wp14:anchorId="53F0FEDB" wp14:editId="5F6E058D">
+            <wp:extent cx="4220164" cy="790685"/>
+            <wp:effectExtent l="0" t="0" r="9525" b="9525"/>
+            <wp:docPr id="1909124169" name="Image 1" descr="Une image contenant texte, blanc, algèbre, outil&#10;&#10;Description générée automatiquement"/>
+            <wp:cNvGraphicFramePr>
+              <a:graphicFrameLocks xmlns:a="http://schemas.openxmlformats.org/drawingml/2006/main" noChangeAspect="1"/>
+            </wp:cNvGraphicFramePr>
+            <a:graphic xmlns:a="http://schemas.openxmlformats.org/drawingml/2006/main">
+              <a:graphicData uri="http://schemas.openxmlformats.org/drawingml/2006/picture">
+                <pic:pic xmlns:pic="http://schemas.openxmlformats.org/drawingml/2006/picture">
+                  <pic:nvPicPr>
+                    <pic:cNvPr id="1909124169" name="Image 1" descr="Une image contenant texte, blanc, algèbre, outil&#10;&#10;Description générée automatiquement"/>
+                    <pic:cNvPicPr/>
+                  </pic:nvPicPr>
+                  <pic:blipFill>
+                    <a:blip r:embed="rId6"/>
+                    <a:stretch>
+                      <a:fillRect/>
+                    </a:stretch>
+                  </pic:blipFill>
+                  <pic:spPr>
+                    <a:xfrm>
+                      <a:off x="0" y="0"/>
+                      <a:ext cx="4220164" cy="790685"/>
+                    </a:xfrm>
+                    <a:prstGeom prst="rect">
+                      <a:avLst/>
+                    </a:prstGeom>
+                  </pic:spPr>
+                </pic:pic>
+              </a:graphicData>
+            </a:graphic>
+          </wp:inline>
+        </w:drawing>
+      </w:r>
+    </w:p>
     <w:sectPr>
       <w:pgSz w:w="11906" w:h="16838"/>
       <w:pgMar w:top="1417" w:right="1417" w:bottom="1417" w:left="1417" w:header="708" w:footer="708" w:gutter="0"/>

</xml_diff>